<commit_message>
Banner change to match product documentation page
</commit_message>
<xml_diff>
--- a/sample-data/example-call.docx
+++ b/sample-data/example-call.docx
@@ -4,14 +4,11 @@
   <w:body>
     <w:p>
       <w:r>
-        <w:rPr>
-          <w:noProof/>
-        </w:rPr>
         <w:drawing>
-          <wp:inline distT="0" distB="0" distL="0" distR="0" wp14:anchorId="5380B8C0" wp14:editId="0C3C7259">
-            <wp:extent cx="6156000" cy="820800"/>
-            <wp:effectExtent l="0" t="0" r="0" b="0"/>
-            <wp:docPr id="1" name="Picture 1"/>
+          <wp:inline distT="0" distB="0" distL="0" distR="0" wp14:anchorId="5236CA3C" wp14:editId="42911435">
+            <wp:extent cx="6184900" cy="824865"/>
+            <wp:effectExtent l="0" t="0" r="0" b="635"/>
+            <wp:docPr id="54" name="Picture 54"/>
             <wp:cNvGraphicFramePr>
               <a:graphicFrameLocks xmlns:a="http://schemas.openxmlformats.org/drawingml/2006/main" noChangeAspect="1"/>
             </wp:cNvGraphicFramePr>
@@ -19,7 +16,7 @@
               <a:graphicData uri="http://schemas.openxmlformats.org/drawingml/2006/picture">
                 <pic:pic xmlns:pic="http://schemas.openxmlformats.org/drawingml/2006/picture">
                   <pic:nvPicPr>
-                    <pic:cNvPr id="0" name="image.png"/>
+                    <pic:cNvPr id="1" name=""/>
                     <pic:cNvPicPr/>
                   </pic:nvPicPr>
                   <pic:blipFill>
@@ -31,7 +28,7 @@
                   <pic:spPr>
                     <a:xfrm>
                       <a:off x="0" y="0"/>
-                      <a:ext cx="6156000" cy="820800"/>
+                      <a:ext cx="6184900" cy="824865"/>
                     </a:xfrm>
                     <a:prstGeom prst="rect">
                       <a:avLst/>

</xml_diff>